<commit_message>
new related work and thesis_project.tex latex file added
</commit_message>
<xml_diff>
--- a/doc_organization_projecto_tese.docx
+++ b/doc_organization_projecto_tese.docx
@@ -47,7 +47,7 @@
           <w:szCs w:val="28"/>
           <w:lang w:val="en-US"/>
         </w:rPr>
-        <w:t>Tópicos</w:t>
+        <w:t>Projecto</w:t>
       </w:r>
       <w:proofErr w:type="spellEnd"/>
       <w:r>
@@ -59,7 +59,7 @@
         </w:rPr>
         <w:t xml:space="preserve"> </w:t>
       </w:r>
-      <w:proofErr w:type="gramStart"/>
+      <w:proofErr w:type="spellStart"/>
       <w:r>
         <w:rPr>
           <w:rFonts w:ascii="Helvetica Neue" w:hAnsi="Helvetica Neue" w:cs="Helvetica Neue"/>
@@ -67,9 +67,9 @@
           <w:szCs w:val="28"/>
           <w:lang w:val="en-US"/>
         </w:rPr>
-        <w:t>a</w:t>
-      </w:r>
-      <w:proofErr w:type="gramEnd"/>
+        <w:t>Tese</w:t>
+      </w:r>
+      <w:proofErr w:type="spellEnd"/>
       <w:r>
         <w:rPr>
           <w:rFonts w:ascii="Helvetica Neue" w:hAnsi="Helvetica Neue" w:cs="Helvetica Neue"/>
@@ -77,7 +77,7 @@
           <w:szCs w:val="28"/>
           <w:lang w:val="en-US"/>
         </w:rPr>
-        <w:t xml:space="preserve"> </w:t>
+        <w:t xml:space="preserve"> – </w:t>
       </w:r>
       <w:proofErr w:type="spellStart"/>
       <w:r>
@@ -87,7 +87,7 @@
           <w:szCs w:val="28"/>
           <w:lang w:val="en-US"/>
         </w:rPr>
-        <w:t>Abordar</w:t>
+        <w:t>Estrutura</w:t>
       </w:r>
       <w:proofErr w:type="spellEnd"/>
       <w:r>
@@ -97,7 +97,7 @@
           <w:szCs w:val="28"/>
           <w:lang w:val="en-US"/>
         </w:rPr>
-        <w:t xml:space="preserve"> - </w:t>
+        <w:t xml:space="preserve"> </w:t>
       </w:r>
       <w:proofErr w:type="spellStart"/>
       <w:r>
@@ -107,96 +107,99 @@
           <w:szCs w:val="28"/>
           <w:lang w:val="en-US"/>
         </w:rPr>
-        <w:t>Projecto</w:t>
+        <w:t>Documento</w:t>
       </w:r>
       <w:proofErr w:type="spellEnd"/>
-      <w:r>
+    </w:p>
+    <w:p>
+      <w:pPr>
+        <w:widowControl w:val="0"/>
+        <w:autoSpaceDE w:val="0"/>
+        <w:autoSpaceDN w:val="0"/>
+        <w:adjustRightInd w:val="0"/>
+        <w:ind w:right="-574"/>
         <w:rPr>
           <w:rFonts w:ascii="Helvetica Neue" w:hAnsi="Helvetica Neue" w:cs="Helvetica Neue"/>
           <w:sz w:val="28"/>
           <w:szCs w:val="28"/>
           <w:lang w:val="en-US"/>
         </w:rPr>
-        <w:t xml:space="preserve"> </w:t>
-      </w:r>
-      <w:proofErr w:type="spellStart"/>
-      <w:r>
+      </w:pPr>
+    </w:p>
+    <w:p>
+      <w:pPr>
+        <w:widowControl w:val="0"/>
+        <w:autoSpaceDE w:val="0"/>
+        <w:autoSpaceDN w:val="0"/>
+        <w:adjustRightInd w:val="0"/>
+        <w:ind w:right="-574"/>
         <w:rPr>
           <w:rFonts w:ascii="Helvetica Neue" w:hAnsi="Helvetica Neue" w:cs="Helvetica Neue"/>
           <w:sz w:val="28"/>
           <w:szCs w:val="28"/>
           <w:lang w:val="en-US"/>
         </w:rPr>
-        <w:t>Tese</w:t>
-      </w:r>
-      <w:proofErr w:type="spellEnd"/>
-    </w:p>
-    <w:p>
-      <w:pPr>
-        <w:widowControl w:val="0"/>
-        <w:autoSpaceDE w:val="0"/>
-        <w:autoSpaceDN w:val="0"/>
-        <w:adjustRightInd w:val="0"/>
+      </w:pPr>
+      <w:r>
         <w:rPr>
           <w:rFonts w:ascii="Helvetica Neue" w:hAnsi="Helvetica Neue" w:cs="Helvetica Neue"/>
           <w:sz w:val="28"/>
           <w:szCs w:val="28"/>
           <w:lang w:val="en-US"/>
         </w:rPr>
-      </w:pPr>
-    </w:p>
-    <w:p>
-      <w:pPr>
-        <w:widowControl w:val="0"/>
-        <w:autoSpaceDE w:val="0"/>
-        <w:autoSpaceDN w:val="0"/>
-        <w:adjustRightInd w:val="0"/>
-        <w:rPr>
-          <w:rFonts w:ascii="Helvetica Neue" w:hAnsi="Helvetica Neue" w:cs="Helvetica Neue"/>
-          <w:lang w:val="en-US"/>
-        </w:rPr>
-      </w:pPr>
-      <w:r>
-        <w:rPr>
-          <w:rFonts w:ascii="Helvetica Neue" w:hAnsi="Helvetica Neue" w:cs="Helvetica Neue"/>
-          <w:lang w:val="en-US"/>
-        </w:rPr>
-        <w:t xml:space="preserve"> </w:t>
-      </w:r>
-      <w:proofErr w:type="gramStart"/>
-      <w:r>
-        <w:rPr>
-          <w:rFonts w:ascii="Helvetica Neue" w:hAnsi="Helvetica Neue" w:cs="Helvetica Neue"/>
-          <w:lang w:val="en-US"/>
-        </w:rPr>
-        <w:t>[  INTRO</w:t>
-      </w:r>
-      <w:proofErr w:type="gramEnd"/>
-      <w:r>
-        <w:rPr>
-          <w:rFonts w:ascii="Helvetica Neue" w:hAnsi="Helvetica Neue" w:cs="Helvetica Neue"/>
-          <w:lang w:val="en-US"/>
-        </w:rPr>
-        <w:t xml:space="preserve"> ] </w:t>
-      </w:r>
-    </w:p>
-    <w:p>
-      <w:pPr>
-        <w:widowControl w:val="0"/>
-        <w:autoSpaceDE w:val="0"/>
-        <w:autoSpaceDN w:val="0"/>
-        <w:adjustRightInd w:val="0"/>
-        <w:rPr>
-          <w:rFonts w:ascii="Helvetica Neue" w:hAnsi="Helvetica Neue" w:cs="Helvetica Neue"/>
-          <w:lang w:val="en-US"/>
-        </w:rPr>
-      </w:pPr>
-      <w:r>
-        <w:rPr>
-          <w:rFonts w:ascii="Helvetica Neue" w:hAnsi="Helvetica Neue" w:cs="Helvetica Neue"/>
-          <w:lang w:val="en-US"/>
-        </w:rPr>
-        <w:t xml:space="preserve">1.ABSTRACT  </w:t>
+        <w:t>EATI: Enterprise Architecture Tool Integration</w:t>
+      </w:r>
+    </w:p>
+    <w:p>
+      <w:pPr>
+        <w:widowControl w:val="0"/>
+        <w:autoSpaceDE w:val="0"/>
+        <w:autoSpaceDN w:val="0"/>
+        <w:adjustRightInd w:val="0"/>
+        <w:rPr>
+          <w:rFonts w:ascii="Helvetica Neue" w:hAnsi="Helvetica Neue" w:cs="Helvetica Neue"/>
+          <w:sz w:val="28"/>
+          <w:szCs w:val="28"/>
+          <w:lang w:val="en-US"/>
+        </w:rPr>
+      </w:pPr>
+    </w:p>
+    <w:p>
+      <w:pPr>
+        <w:widowControl w:val="0"/>
+        <w:autoSpaceDE w:val="0"/>
+        <w:autoSpaceDN w:val="0"/>
+        <w:adjustRightInd w:val="0"/>
+        <w:rPr>
+          <w:rFonts w:ascii="Helvetica Neue" w:hAnsi="Helvetica Neue" w:cs="Helvetica Neue"/>
+          <w:lang w:val="en-US"/>
+        </w:rPr>
+      </w:pPr>
+      <w:r>
+        <w:rPr>
+          <w:rFonts w:ascii="Helvetica Neue" w:hAnsi="Helvetica Neue" w:cs="Helvetica Neue"/>
+          <w:lang w:val="en-US"/>
+        </w:rPr>
+        <w:t xml:space="preserve">ABSTRACT  </w:t>
+      </w:r>
+    </w:p>
+    <w:p>
+      <w:pPr>
+        <w:widowControl w:val="0"/>
+        <w:autoSpaceDE w:val="0"/>
+        <w:autoSpaceDN w:val="0"/>
+        <w:adjustRightInd w:val="0"/>
+        <w:rPr>
+          <w:rFonts w:ascii="Helvetica Neue" w:hAnsi="Helvetica Neue" w:cs="Helvetica Neue"/>
+          <w:lang w:val="en-US"/>
+        </w:rPr>
+      </w:pPr>
+      <w:r>
+        <w:rPr>
+          <w:rFonts w:ascii="Helvetica Neue" w:hAnsi="Helvetica Neue" w:cs="Helvetica Neue"/>
+          <w:lang w:val="en-US"/>
+        </w:rPr>
+        <w:t>1. INTRO</w:t>
       </w:r>
     </w:p>
     <w:p>
@@ -224,39 +227,33 @@
           <w:rFonts w:ascii="Helvetica Neue" w:hAnsi="Helvetica Neue" w:cs="Helvetica Neue"/>
           <w:lang w:val="en-US"/>
         </w:rPr>
-        <w:t>Description of EA (</w:t>
-      </w:r>
-      <w:r>
-        <w:rPr>
-          <w:rFonts w:ascii="Helvetica Neue" w:hAnsi="Helvetica Neue" w:cs="Helvetica Neue"/>
-          <w:lang w:val="en-US"/>
-        </w:rPr>
-        <w:t>no cont</w:t>
-      </w:r>
-      <w:bookmarkStart w:id="0" w:name="_GoBack"/>
-      <w:bookmarkEnd w:id="0"/>
-      <w:r>
-        <w:rPr>
-          <w:rFonts w:ascii="Helvetica Neue" w:hAnsi="Helvetica Neue" w:cs="Helvetica Neue"/>
-          <w:lang w:val="en-US"/>
-        </w:rPr>
-        <w:t xml:space="preserve">ext da </w:t>
-      </w:r>
-      <w:proofErr w:type="spellStart"/>
-      <w:r>
-        <w:rPr>
-          <w:rFonts w:ascii="Helvetica Neue" w:hAnsi="Helvetica Neue" w:cs="Helvetica Neue"/>
-          <w:lang w:val="en-US"/>
-        </w:rPr>
-        <w:t>Marinha</w:t>
-      </w:r>
-      <w:proofErr w:type="spellEnd"/>
-      <w:r>
-        <w:rPr>
-          <w:rFonts w:ascii="Helvetica Neue" w:hAnsi="Helvetica Neue" w:cs="Helvetica Neue"/>
-          <w:lang w:val="en-US"/>
-        </w:rPr>
-        <w:t>)</w:t>
+        <w:t xml:space="preserve">Intro on EA </w:t>
+      </w:r>
+    </w:p>
+    <w:p>
+      <w:pPr>
+        <w:widowControl w:val="0"/>
+        <w:autoSpaceDE w:val="0"/>
+        <w:autoSpaceDN w:val="0"/>
+        <w:adjustRightInd w:val="0"/>
+        <w:rPr>
+          <w:rFonts w:ascii="Helvetica Neue" w:hAnsi="Helvetica Neue" w:cs="Helvetica Neue"/>
+          <w:lang w:val="en-US"/>
+        </w:rPr>
+      </w:pPr>
+      <w:r>
+        <w:rPr>
+          <w:rFonts w:ascii="Helvetica Neue" w:hAnsi="Helvetica Neue" w:cs="Helvetica Neue"/>
+          <w:lang w:val="en-US"/>
+        </w:rPr>
+        <w:t xml:space="preserve">1.1 </w:t>
+      </w:r>
+      <w:r>
+        <w:rPr>
+          <w:rFonts w:ascii="Helvetica Neue" w:hAnsi="Helvetica Neue" w:cs="Helvetica Neue"/>
+          <w:lang w:val="en-US"/>
+        </w:rPr>
+        <w:t>Objectives</w:t>
       </w:r>
     </w:p>
     <w:p>
@@ -284,7 +281,30 @@
           <w:rFonts w:ascii="Helvetica Neue" w:hAnsi="Helvetica Neue" w:cs="Helvetica Neue"/>
           <w:lang w:val="en-US"/>
         </w:rPr>
-        <w:t>Why the need of EA</w:t>
+        <w:t>Description of EA (</w:t>
+      </w:r>
+      <w:r>
+        <w:rPr>
+          <w:rFonts w:ascii="Helvetica Neue" w:hAnsi="Helvetica Neue" w:cs="Helvetica Neue"/>
+          <w:lang w:val="en-US"/>
+        </w:rPr>
+        <w:t xml:space="preserve">no context da </w:t>
+      </w:r>
+      <w:proofErr w:type="spellStart"/>
+      <w:r>
+        <w:rPr>
+          <w:rFonts w:ascii="Helvetica Neue" w:hAnsi="Helvetica Neue" w:cs="Helvetica Neue"/>
+          <w:lang w:val="en-US"/>
+        </w:rPr>
+        <w:t>Marinha</w:t>
+      </w:r>
+      <w:proofErr w:type="spellEnd"/>
+      <w:r>
+        <w:rPr>
+          <w:rFonts w:ascii="Helvetica Neue" w:hAnsi="Helvetica Neue" w:cs="Helvetica Neue"/>
+          <w:lang w:val="en-US"/>
+        </w:rPr>
+        <w:t>)</w:t>
       </w:r>
     </w:p>
     <w:p>
@@ -312,137 +332,7 @@
           <w:rFonts w:ascii="Helvetica Neue" w:hAnsi="Helvetica Neue" w:cs="Helvetica Neue"/>
           <w:lang w:val="en-US"/>
         </w:rPr>
-        <w:t>The problem of change and the n</w:t>
-      </w:r>
-      <w:r>
-        <w:rPr>
-          <w:rFonts w:ascii="Helvetica Neue" w:hAnsi="Helvetica Neue" w:cs="Helvetica Neue"/>
-          <w:lang w:val="en-US"/>
-        </w:rPr>
-        <w:t xml:space="preserve">eed for an agile and up to date </w:t>
-      </w:r>
-      <w:r>
-        <w:rPr>
-          <w:rFonts w:ascii="Helvetica Neue" w:hAnsi="Helvetica Neue" w:cs="Helvetica Neue"/>
-          <w:lang w:val="en-US"/>
-        </w:rPr>
-        <w:t>EA </w:t>
-      </w:r>
-    </w:p>
-    <w:p>
-      <w:pPr>
-        <w:widowControl w:val="0"/>
-        <w:autoSpaceDE w:val="0"/>
-        <w:autoSpaceDN w:val="0"/>
-        <w:adjustRightInd w:val="0"/>
-        <w:rPr>
-          <w:rFonts w:ascii="Helvetica Neue" w:hAnsi="Helvetica Neue" w:cs="Helvetica Neue"/>
-          <w:lang w:val="en-US"/>
-        </w:rPr>
-      </w:pPr>
-    </w:p>
-    <w:p>
-      <w:pPr>
-        <w:widowControl w:val="0"/>
-        <w:autoSpaceDE w:val="0"/>
-        <w:autoSpaceDN w:val="0"/>
-        <w:adjustRightInd w:val="0"/>
-        <w:rPr>
-          <w:rFonts w:ascii="Helvetica Neue" w:hAnsi="Helvetica Neue" w:cs="Helvetica Neue"/>
-          <w:lang w:val="en-US"/>
-        </w:rPr>
-      </w:pPr>
-      <w:r>
-        <w:rPr>
-          <w:rFonts w:ascii="Helvetica Neue" w:hAnsi="Helvetica Neue" w:cs="Helvetica Neue"/>
-          <w:lang w:val="en-US"/>
-        </w:rPr>
-        <w:t xml:space="preserve">1.1 OBJECTIVES </w:t>
-      </w:r>
-    </w:p>
-    <w:p>
-      <w:pPr>
-        <w:widowControl w:val="0"/>
-        <w:autoSpaceDE w:val="0"/>
-        <w:autoSpaceDN w:val="0"/>
-        <w:adjustRightInd w:val="0"/>
-        <w:rPr>
-          <w:rFonts w:ascii="Helvetica Neue" w:hAnsi="Helvetica Neue" w:cs="Helvetica Neue"/>
-          <w:lang w:val="en-US"/>
-        </w:rPr>
-      </w:pPr>
-      <w:r>
-        <w:rPr>
-          <w:rFonts w:ascii="Helvetica Neue" w:hAnsi="Helvetica Neue" w:cs="Helvetica Neue"/>
-          <w:lang w:val="en-US"/>
-        </w:rPr>
-        <w:t xml:space="preserve">1.2 ORGANIZATION OF DOCUMENT </w:t>
-      </w:r>
-    </w:p>
-    <w:p>
-      <w:pPr>
-        <w:widowControl w:val="0"/>
-        <w:autoSpaceDE w:val="0"/>
-        <w:autoSpaceDN w:val="0"/>
-        <w:adjustRightInd w:val="0"/>
-        <w:rPr>
-          <w:rFonts w:ascii="Helvetica Neue" w:hAnsi="Helvetica Neue" w:cs="Helvetica Neue"/>
-          <w:lang w:val="en-US"/>
-        </w:rPr>
-      </w:pPr>
-      <w:r>
-        <w:rPr>
-          <w:rFonts w:ascii="Helvetica Neue" w:hAnsi="Helvetica Neue" w:cs="Helvetica Neue"/>
-          <w:lang w:val="en-US"/>
-        </w:rPr>
-        <w:t xml:space="preserve">      </w:t>
-      </w:r>
-    </w:p>
-    <w:p>
-      <w:pPr>
-        <w:widowControl w:val="0"/>
-        <w:autoSpaceDE w:val="0"/>
-        <w:autoSpaceDN w:val="0"/>
-        <w:adjustRightInd w:val="0"/>
-        <w:rPr>
-          <w:rFonts w:ascii="Helvetica Neue" w:hAnsi="Helvetica Neue" w:cs="Helvetica Neue"/>
-          <w:lang w:val="en-US"/>
-        </w:rPr>
-      </w:pPr>
-      <w:proofErr w:type="gramStart"/>
-      <w:r>
-        <w:rPr>
-          <w:rFonts w:ascii="Helvetica Neue" w:hAnsi="Helvetica Neue" w:cs="Helvetica Neue"/>
-          <w:lang w:val="en-US"/>
-        </w:rPr>
-        <w:t>[ STATE</w:t>
-      </w:r>
-      <w:proofErr w:type="gramEnd"/>
-      <w:r>
-        <w:rPr>
-          <w:rFonts w:ascii="Helvetica Neue" w:hAnsi="Helvetica Neue" w:cs="Helvetica Neue"/>
-          <w:lang w:val="en-US"/>
-        </w:rPr>
-        <w:t xml:space="preserve"> OF THE ART] </w:t>
-      </w:r>
-    </w:p>
-    <w:p>
-      <w:pPr>
-        <w:widowControl w:val="0"/>
-        <w:autoSpaceDE w:val="0"/>
-        <w:autoSpaceDN w:val="0"/>
-        <w:adjustRightInd w:val="0"/>
-        <w:rPr>
-          <w:rFonts w:ascii="Helvetica Neue" w:hAnsi="Helvetica Neue" w:cs="Helvetica Neue"/>
-          <w:lang w:val="en-US"/>
-        </w:rPr>
-      </w:pPr>
-      <w:r>
-        <w:rPr>
-          <w:rFonts w:ascii="Helvetica Neue" w:hAnsi="Helvetica Neue" w:cs="Helvetica Neue"/>
-          <w:lang w:val="en-US"/>
-        </w:rPr>
-        <w:t xml:space="preserve">2.RELATED WORK </w:t>
+        <w:t>Why the need of EA</w:t>
       </w:r>
     </w:p>
     <w:p>
@@ -450,7 +340,7 @@
         <w:widowControl w:val="0"/>
         <w:numPr>
           <w:ilvl w:val="0"/>
-          <w:numId w:val="2"/>
+          <w:numId w:val="1"/>
         </w:numPr>
         <w:tabs>
           <w:tab w:val="left" w:pos="220"/>
@@ -470,15 +360,105 @@
           <w:rFonts w:ascii="Helvetica Neue" w:hAnsi="Helvetica Neue" w:cs="Helvetica Neue"/>
           <w:lang w:val="en-US"/>
         </w:rPr>
-        <w:t>CASE Tools in question - software to integrate </w:t>
-      </w:r>
-    </w:p>
-    <w:p>
-      <w:pPr>
+        <w:t>The problem of change and the need for an agile and up to date EA </w:t>
+      </w:r>
+    </w:p>
+    <w:p>
+      <w:pPr>
+        <w:widowControl w:val="0"/>
+        <w:autoSpaceDE w:val="0"/>
+        <w:autoSpaceDN w:val="0"/>
+        <w:adjustRightInd w:val="0"/>
+        <w:rPr>
+          <w:rFonts w:ascii="Helvetica Neue" w:hAnsi="Helvetica Neue" w:cs="Helvetica Neue"/>
+          <w:lang w:val="en-US"/>
+        </w:rPr>
+      </w:pPr>
+      <w:r>
+        <w:rPr>
+          <w:rFonts w:ascii="Helvetica Neue" w:hAnsi="Helvetica Neue" w:cs="Helvetica Neue"/>
+          <w:lang w:val="en-US"/>
+        </w:rPr>
+        <w:t xml:space="preserve">1.2 </w:t>
+      </w:r>
+      <w:r>
+        <w:rPr>
+          <w:rFonts w:ascii="Helvetica Neue" w:hAnsi="Helvetica Neue" w:cs="Helvetica Neue"/>
+          <w:lang w:val="en-US"/>
+        </w:rPr>
+        <w:t>Organization of the Document</w:t>
+      </w:r>
+      <w:r>
+        <w:rPr>
+          <w:rFonts w:ascii="Helvetica Neue" w:hAnsi="Helvetica Neue" w:cs="Helvetica Neue"/>
+          <w:lang w:val="en-US"/>
+        </w:rPr>
+        <w:t xml:space="preserve"> </w:t>
+      </w:r>
+    </w:p>
+    <w:p>
+      <w:pPr>
+        <w:widowControl w:val="0"/>
+        <w:autoSpaceDE w:val="0"/>
+        <w:autoSpaceDN w:val="0"/>
+        <w:adjustRightInd w:val="0"/>
+        <w:rPr>
+          <w:rFonts w:ascii="Helvetica Neue" w:hAnsi="Helvetica Neue" w:cs="Helvetica Neue"/>
+          <w:lang w:val="en-US"/>
+        </w:rPr>
+      </w:pPr>
+      <w:r>
+        <w:rPr>
+          <w:rFonts w:ascii="Helvetica Neue" w:hAnsi="Helvetica Neue" w:cs="Helvetica Neue"/>
+          <w:lang w:val="en-US"/>
+        </w:rPr>
+        <w:t>2.</w:t>
+      </w:r>
+      <w:r>
+        <w:rPr>
+          <w:rFonts w:ascii="Helvetica Neue" w:hAnsi="Helvetica Neue" w:cs="Helvetica Neue"/>
+          <w:lang w:val="en-US"/>
+        </w:rPr>
+        <w:t xml:space="preserve"> </w:t>
+      </w:r>
+      <w:r>
+        <w:rPr>
+          <w:rFonts w:ascii="Helvetica Neue" w:hAnsi="Helvetica Neue" w:cs="Helvetica Neue"/>
+          <w:lang w:val="en-US"/>
+        </w:rPr>
+        <w:t xml:space="preserve">RELATED WORK </w:t>
+      </w:r>
+    </w:p>
+    <w:p>
+      <w:pPr>
+        <w:widowControl w:val="0"/>
+        <w:tabs>
+          <w:tab w:val="left" w:pos="220"/>
+          <w:tab w:val="left" w:pos="720"/>
+        </w:tabs>
+        <w:autoSpaceDE w:val="0"/>
+        <w:autoSpaceDN w:val="0"/>
+        <w:adjustRightInd w:val="0"/>
+        <w:rPr>
+          <w:rFonts w:ascii="Helvetica Neue" w:hAnsi="Helvetica Neue" w:cs="Helvetica Neue"/>
+          <w:lang w:val="en-US"/>
+        </w:rPr>
+      </w:pPr>
+      <w:r>
+        <w:rPr>
+          <w:rFonts w:ascii="Helvetica Neue" w:hAnsi="Helvetica Neue" w:cs="Helvetica Neue"/>
+          <w:lang w:val="en-US"/>
+        </w:rPr>
+        <w:t>2.1 CASE Tools</w:t>
+      </w:r>
+    </w:p>
+    <w:p>
+      <w:pPr>
+        <w:pStyle w:val="ListParagraph"/>
         <w:widowControl w:val="0"/>
         <w:numPr>
           <w:ilvl w:val="0"/>
-          <w:numId w:val="2"/>
+          <w:numId w:val="6"/>
         </w:numPr>
         <w:tabs>
           <w:tab w:val="left" w:pos="220"/>
@@ -487,40 +467,28 @@
         <w:autoSpaceDE w:val="0"/>
         <w:autoSpaceDN w:val="0"/>
         <w:adjustRightInd w:val="0"/>
-        <w:ind w:hanging="720"/>
-        <w:rPr>
-          <w:rFonts w:ascii="Helvetica Neue" w:hAnsi="Helvetica Neue" w:cs="Helvetica Neue"/>
-          <w:lang w:val="en-US"/>
-        </w:rPr>
-      </w:pPr>
-      <w:r>
-        <w:rPr>
-          <w:rFonts w:ascii="Helvetica Neue" w:hAnsi="Helvetica Neue" w:cs="Helvetica Neue"/>
-          <w:lang w:val="en-US"/>
-        </w:rPr>
-        <w:t xml:space="preserve">State of the art (what has been done and </w:t>
-      </w:r>
-      <w:r>
-        <w:rPr>
-          <w:rFonts w:ascii="Helvetica Neue" w:hAnsi="Helvetica Neue" w:cs="Helvetica Neue"/>
-          <w:lang w:val="en-US"/>
-        </w:rPr>
-        <w:t xml:space="preserve">what can be used as a potential </w:t>
-      </w:r>
-      <w:r>
-        <w:rPr>
-          <w:rFonts w:ascii="Helvetica Neue" w:hAnsi="Helvetica Neue" w:cs="Helvetica Neue"/>
-          <w:lang w:val="en-US"/>
-        </w:rPr>
-        <w:t>solution for integration) </w:t>
-      </w:r>
-    </w:p>
-    <w:p>
-      <w:pPr>
+        <w:rPr>
+          <w:rFonts w:ascii="Helvetica Neue" w:hAnsi="Helvetica Neue" w:cs="Helvetica Neue"/>
+          <w:lang w:val="en-US"/>
+        </w:rPr>
+      </w:pPr>
+      <w:proofErr w:type="spellStart"/>
+      <w:r>
+        <w:rPr>
+          <w:rFonts w:ascii="Helvetica Neue" w:hAnsi="Helvetica Neue" w:cs="Helvetica Neue"/>
+          <w:lang w:val="en-US"/>
+        </w:rPr>
+        <w:t>PowerDesigner</w:t>
+      </w:r>
+      <w:proofErr w:type="spellEnd"/>
+    </w:p>
+    <w:p>
+      <w:pPr>
+        <w:pStyle w:val="ListParagraph"/>
         <w:widowControl w:val="0"/>
         <w:numPr>
           <w:ilvl w:val="0"/>
-          <w:numId w:val="2"/>
+          <w:numId w:val="6"/>
         </w:numPr>
         <w:tabs>
           <w:tab w:val="left" w:pos="220"/>
@@ -529,65 +497,28 @@
         <w:autoSpaceDE w:val="0"/>
         <w:autoSpaceDN w:val="0"/>
         <w:adjustRightInd w:val="0"/>
-        <w:ind w:hanging="720"/>
-        <w:rPr>
-          <w:rFonts w:ascii="Helvetica Neue" w:hAnsi="Helvetica Neue" w:cs="Helvetica Neue"/>
-          <w:lang w:val="en-US"/>
-        </w:rPr>
-      </w:pPr>
-      <w:r>
-        <w:rPr>
-          <w:rFonts w:ascii="Helvetica Neue" w:hAnsi="Helvetica Neue" w:cs="Helvetica Neue"/>
-          <w:lang w:val="en-US"/>
-        </w:rPr>
-        <w:t>(...)</w:t>
-      </w:r>
-    </w:p>
-    <w:p>
-      <w:pPr>
-        <w:widowControl w:val="0"/>
-        <w:autoSpaceDE w:val="0"/>
-        <w:autoSpaceDN w:val="0"/>
-        <w:adjustRightInd w:val="0"/>
-        <w:rPr>
-          <w:rFonts w:ascii="Helvetica Neue" w:hAnsi="Helvetica Neue" w:cs="Helvetica Neue"/>
-          <w:lang w:val="en-US"/>
-        </w:rPr>
-      </w:pPr>
-    </w:p>
-    <w:p>
-      <w:pPr>
-        <w:widowControl w:val="0"/>
-        <w:autoSpaceDE w:val="0"/>
-        <w:autoSpaceDN w:val="0"/>
-        <w:adjustRightInd w:val="0"/>
-        <w:ind w:left="-426"/>
-        <w:rPr>
-          <w:rFonts w:ascii="Helvetica Neue" w:hAnsi="Helvetica Neue" w:cs="Helvetica Neue"/>
-          <w:lang w:val="en-US"/>
-        </w:rPr>
-      </w:pPr>
-      <w:r>
-        <w:rPr>
-          <w:rFonts w:ascii="Helvetica Neue" w:hAnsi="Helvetica Neue" w:cs="Helvetica Neue"/>
-          <w:lang w:val="en-US"/>
-        </w:rPr>
-        <w:t>      [THE PROBLEM</w:t>
-      </w:r>
-      <w:r>
-        <w:rPr>
-          <w:rFonts w:ascii="Helvetica Neue" w:hAnsi="Helvetica Neue" w:cs="Helvetica Neue"/>
-          <w:lang w:val="en-US"/>
-        </w:rPr>
-        <w:t xml:space="preserve">] </w:t>
-      </w:r>
-    </w:p>
-    <w:p>
-      <w:pPr>
+        <w:rPr>
+          <w:rFonts w:ascii="Helvetica Neue" w:hAnsi="Helvetica Neue" w:cs="Helvetica Neue"/>
+          <w:lang w:val="en-US"/>
+        </w:rPr>
+      </w:pPr>
+      <w:proofErr w:type="spellStart"/>
+      <w:r>
+        <w:rPr>
+          <w:rFonts w:ascii="Helvetica Neue" w:hAnsi="Helvetica Neue" w:cs="Helvetica Neue"/>
+          <w:lang w:val="en-US"/>
+        </w:rPr>
+        <w:t>Archimate</w:t>
+      </w:r>
+      <w:proofErr w:type="spellEnd"/>
+    </w:p>
+    <w:p>
+      <w:pPr>
+        <w:pStyle w:val="ListParagraph"/>
         <w:widowControl w:val="0"/>
         <w:numPr>
           <w:ilvl w:val="0"/>
-          <w:numId w:val="3"/>
+          <w:numId w:val="6"/>
         </w:numPr>
         <w:tabs>
           <w:tab w:val="left" w:pos="220"/>
@@ -596,18 +527,17 @@
         <w:autoSpaceDE w:val="0"/>
         <w:autoSpaceDN w:val="0"/>
         <w:adjustRightInd w:val="0"/>
-        <w:ind w:hanging="720"/>
-        <w:rPr>
-          <w:rFonts w:ascii="Helvetica Neue" w:hAnsi="Helvetica Neue" w:cs="Helvetica Neue"/>
-          <w:lang w:val="en-US"/>
-        </w:rPr>
-      </w:pPr>
-      <w:r>
-        <w:rPr>
-          <w:rFonts w:ascii="Helvetica Neue" w:hAnsi="Helvetica Neue" w:cs="Helvetica Neue"/>
-          <w:lang w:val="en-US"/>
-        </w:rPr>
-        <w:t xml:space="preserve">The problem  </w:t>
+        <w:rPr>
+          <w:rFonts w:ascii="Helvetica Neue" w:hAnsi="Helvetica Neue" w:cs="Helvetica Neue"/>
+          <w:lang w:val="en-US"/>
+        </w:rPr>
+      </w:pPr>
+      <w:r>
+        <w:rPr>
+          <w:rFonts w:ascii="Helvetica Neue" w:hAnsi="Helvetica Neue" w:cs="Helvetica Neue"/>
+          <w:lang w:val="en-US"/>
+        </w:rPr>
+        <w:t>EAMS</w:t>
       </w:r>
     </w:p>
     <w:p>
@@ -630,32 +560,12 @@
           <w:rFonts w:ascii="Helvetica Neue" w:hAnsi="Helvetica Neue" w:cs="Helvetica Neue"/>
           <w:lang w:val="en-US"/>
         </w:rPr>
-        <w:t>[</w:t>
-      </w:r>
-      <w:proofErr w:type="gramStart"/>
-      <w:r>
-        <w:rPr>
-          <w:rFonts w:ascii="Helvetica Neue" w:hAnsi="Helvetica Neue" w:cs="Helvetica Neue"/>
-          <w:lang w:val="en-US"/>
-        </w:rPr>
-        <w:t>SOLUTION ]</w:t>
-      </w:r>
-      <w:proofErr w:type="gramEnd"/>
-      <w:r>
-        <w:rPr>
-          <w:rFonts w:ascii="Helvetica Neue" w:hAnsi="Helvetica Neue" w:cs="Helvetica Neue"/>
-          <w:lang w:val="en-US"/>
-        </w:rPr>
-        <w:t xml:space="preserve"> </w:t>
-      </w:r>
-    </w:p>
-    <w:p>
-      <w:pPr>
-        <w:widowControl w:val="0"/>
-        <w:numPr>
-          <w:ilvl w:val="0"/>
-          <w:numId w:val="4"/>
-        </w:numPr>
+        <w:t>2.2 Tools Integration</w:t>
+      </w:r>
+    </w:p>
+    <w:p>
+      <w:pPr>
+        <w:widowControl w:val="0"/>
         <w:tabs>
           <w:tab w:val="left" w:pos="220"/>
           <w:tab w:val="left" w:pos="720"/>
@@ -663,27 +573,15 @@
         <w:autoSpaceDE w:val="0"/>
         <w:autoSpaceDN w:val="0"/>
         <w:adjustRightInd w:val="0"/>
-        <w:ind w:hanging="720"/>
-        <w:rPr>
-          <w:rFonts w:ascii="Helvetica Neue" w:hAnsi="Helvetica Neue" w:cs="Helvetica Neue"/>
-          <w:lang w:val="en-US"/>
-        </w:rPr>
-      </w:pPr>
-      <w:r>
-        <w:rPr>
-          <w:rFonts w:ascii="Helvetica Neue" w:hAnsi="Helvetica Neue" w:cs="Helvetica Neue"/>
-          <w:lang w:val="en-US"/>
-        </w:rPr>
-        <w:t>The potential solutions</w:t>
-      </w:r>
-    </w:p>
-    <w:p>
-      <w:pPr>
-        <w:widowControl w:val="0"/>
-        <w:numPr>
-          <w:ilvl w:val="0"/>
-          <w:numId w:val="4"/>
-        </w:numPr>
+        <w:rPr>
+          <w:rFonts w:ascii="Helvetica Neue" w:hAnsi="Helvetica Neue" w:cs="Helvetica Neue"/>
+          <w:lang w:val="en-US"/>
+        </w:rPr>
+      </w:pPr>
+    </w:p>
+    <w:p>
+      <w:pPr>
+        <w:widowControl w:val="0"/>
         <w:tabs>
           <w:tab w:val="left" w:pos="220"/>
           <w:tab w:val="left" w:pos="720"/>
@@ -691,55 +589,22 @@
         <w:autoSpaceDE w:val="0"/>
         <w:autoSpaceDN w:val="0"/>
         <w:adjustRightInd w:val="0"/>
-        <w:ind w:hanging="720"/>
-        <w:rPr>
-          <w:rFonts w:ascii="Helvetica Neue" w:hAnsi="Helvetica Neue" w:cs="Helvetica Neue"/>
-          <w:lang w:val="en-US"/>
-        </w:rPr>
-      </w:pPr>
-      <w:r>
-        <w:rPr>
-          <w:rFonts w:ascii="Helvetica Neue" w:hAnsi="Helvetica Neue" w:cs="Helvetica Neue"/>
-          <w:lang w:val="en-US"/>
-        </w:rPr>
-        <w:t>The chosen solution</w:t>
-      </w:r>
-    </w:p>
-    <w:p>
-      <w:pPr>
-        <w:widowControl w:val="0"/>
-        <w:autoSpaceDE w:val="0"/>
-        <w:autoSpaceDN w:val="0"/>
-        <w:adjustRightInd w:val="0"/>
-        <w:rPr>
-          <w:rFonts w:ascii="Helvetica Neue" w:hAnsi="Helvetica Neue" w:cs="Helvetica Neue"/>
-          <w:lang w:val="en-US"/>
-        </w:rPr>
-      </w:pPr>
-      <w:proofErr w:type="gramStart"/>
-      <w:r>
-        <w:rPr>
-          <w:rFonts w:ascii="Helvetica Neue" w:hAnsi="Helvetica Neue" w:cs="Helvetica Neue"/>
-          <w:lang w:val="en-US"/>
-        </w:rPr>
-        <w:t>[ EVALUATION</w:t>
-      </w:r>
-      <w:proofErr w:type="gramEnd"/>
-      <w:r>
-        <w:rPr>
-          <w:rFonts w:ascii="Helvetica Neue" w:hAnsi="Helvetica Neue" w:cs="Helvetica Neue"/>
-          <w:lang w:val="en-US"/>
-        </w:rPr>
-        <w:t xml:space="preserve"> ] </w:t>
-      </w:r>
-    </w:p>
-    <w:p>
-      <w:pPr>
-        <w:widowControl w:val="0"/>
-        <w:numPr>
-          <w:ilvl w:val="0"/>
-          <w:numId w:val="5"/>
-        </w:numPr>
+        <w:rPr>
+          <w:rFonts w:ascii="Helvetica Neue" w:hAnsi="Helvetica Neue" w:cs="Helvetica Neue"/>
+          <w:lang w:val="en-US"/>
+        </w:rPr>
+      </w:pPr>
+      <w:r>
+        <w:rPr>
+          <w:rFonts w:ascii="Helvetica Neue" w:hAnsi="Helvetica Neue" w:cs="Helvetica Neue"/>
+          <w:lang w:val="en-US"/>
+        </w:rPr>
+        <w:t>3.PROPOSED SOLUTION</w:t>
+      </w:r>
+    </w:p>
+    <w:p>
+      <w:pPr>
+        <w:widowControl w:val="0"/>
         <w:tabs>
           <w:tab w:val="left" w:pos="220"/>
           <w:tab w:val="left" w:pos="720"/>
@@ -747,32 +612,63 @@
         <w:autoSpaceDE w:val="0"/>
         <w:autoSpaceDN w:val="0"/>
         <w:adjustRightInd w:val="0"/>
-        <w:ind w:hanging="720"/>
-        <w:rPr>
-          <w:rFonts w:ascii="Helvetica Neue" w:hAnsi="Helvetica Neue" w:cs="Helvetica Neue"/>
-          <w:lang w:val="en-US"/>
-        </w:rPr>
-      </w:pPr>
-      <w:r>
-        <w:rPr>
-          <w:rFonts w:ascii="Helvetica Neue" w:hAnsi="Helvetica Neue" w:cs="Helvetica Neue"/>
-          <w:lang w:val="en-US"/>
-        </w:rPr>
-        <w:t>How are we going to evaluate the</w:t>
-      </w:r>
-      <w:r>
-        <w:rPr>
-          <w:rFonts w:ascii="Helvetica Neue" w:hAnsi="Helvetica Neue" w:cs="Helvetica Neue"/>
-          <w:lang w:val="en-US"/>
-        </w:rPr>
-        <w:t xml:space="preserve"> integration</w:t>
-      </w:r>
-      <w:r>
-        <w:rPr>
-          <w:rFonts w:ascii="Helvetica Neue" w:hAnsi="Helvetica Neue" w:cs="Helvetica Neue"/>
-          <w:lang w:val="en-US"/>
-        </w:rPr>
-        <w:t xml:space="preserve"> solution</w:t>
+        <w:rPr>
+          <w:rFonts w:ascii="Helvetica Neue" w:hAnsi="Helvetica Neue" w:cs="Helvetica Neue"/>
+          <w:lang w:val="en-US"/>
+        </w:rPr>
+      </w:pPr>
+      <w:r>
+        <w:rPr>
+          <w:rFonts w:ascii="Helvetica Neue" w:hAnsi="Helvetica Neue" w:cs="Helvetica Neue"/>
+          <w:lang w:val="en-US"/>
+        </w:rPr>
+        <w:t>4.EVALUATION METHODOLOGY</w:t>
+      </w:r>
+    </w:p>
+    <w:p>
+      <w:pPr>
+        <w:widowControl w:val="0"/>
+        <w:tabs>
+          <w:tab w:val="left" w:pos="220"/>
+          <w:tab w:val="left" w:pos="720"/>
+        </w:tabs>
+        <w:autoSpaceDE w:val="0"/>
+        <w:autoSpaceDN w:val="0"/>
+        <w:adjustRightInd w:val="0"/>
+        <w:rPr>
+          <w:rFonts w:ascii="Helvetica Neue" w:hAnsi="Helvetica Neue" w:cs="Helvetica Neue"/>
+          <w:lang w:val="en-US"/>
+        </w:rPr>
+      </w:pPr>
+      <w:r>
+        <w:rPr>
+          <w:rFonts w:ascii="Helvetica Neue" w:hAnsi="Helvetica Neue" w:cs="Helvetica Neue"/>
+          <w:lang w:val="en-US"/>
+        </w:rPr>
+        <w:t>5.WORK SCHEDULE</w:t>
+      </w:r>
+    </w:p>
+    <w:p>
+      <w:pPr>
+        <w:widowControl w:val="0"/>
+        <w:tabs>
+          <w:tab w:val="left" w:pos="220"/>
+          <w:tab w:val="left" w:pos="720"/>
+        </w:tabs>
+        <w:autoSpaceDE w:val="0"/>
+        <w:autoSpaceDN w:val="0"/>
+        <w:adjustRightInd w:val="0"/>
+        <w:rPr>
+          <w:rFonts w:ascii="Helvetica Neue" w:hAnsi="Helvetica Neue" w:cs="Helvetica Neue"/>
+          <w:lang w:val="en-US"/>
+        </w:rPr>
+      </w:pPr>
+      <w:r>
+        <w:rPr>
+          <w:rFonts w:ascii="Helvetica Neue" w:hAnsi="Helvetica Neue" w:cs="Helvetica Neue"/>
+          <w:lang w:val="en-US"/>
+        </w:rPr>
+        <w:t>6. CONCLUSION</w:t>
       </w:r>
     </w:p>
     <w:p>
@@ -785,6 +681,254 @@
           <w:rFonts w:ascii="Helvetica Neue" w:hAnsi="Helvetica Neue" w:cs="Helvetica Neue"/>
           <w:sz w:val="28"/>
           <w:szCs w:val="28"/>
+          <w:lang w:val="en-US"/>
+        </w:rPr>
+      </w:pPr>
+      <w:bookmarkStart w:id="0" w:name="_GoBack"/>
+      <w:bookmarkEnd w:id="0"/>
+    </w:p>
+    <w:p>
+      <w:r>
+        <w:t xml:space="preserve">Notes </w:t>
+      </w:r>
+      <w:proofErr w:type="spellStart"/>
+      <w:r>
+        <w:t>Thesis</w:t>
+      </w:r>
+      <w:proofErr w:type="spellEnd"/>
+      <w:r>
+        <w:t xml:space="preserve"> – </w:t>
+      </w:r>
+      <w:proofErr w:type="spellStart"/>
+      <w:r>
+        <w:t>Questions</w:t>
+      </w:r>
+      <w:proofErr w:type="spellEnd"/>
+      <w:r>
+        <w:t xml:space="preserve"> to </w:t>
+      </w:r>
+      <w:proofErr w:type="spellStart"/>
+      <w:r>
+        <w:t>Consider</w:t>
+      </w:r>
+      <w:proofErr w:type="spellEnd"/>
+    </w:p>
+    <w:p/>
+    <w:p>
+      <w:pPr>
+        <w:rPr>
+          <w:lang w:val="en-US"/>
+        </w:rPr>
+      </w:pPr>
+      <w:r>
+        <w:rPr>
+          <w:lang w:val="en-US"/>
+        </w:rPr>
+        <w:t xml:space="preserve">Questions to consider are: </w:t>
+      </w:r>
+    </w:p>
+    <w:p>
+      <w:pPr>
+        <w:numPr>
+          <w:ilvl w:val="0"/>
+          <w:numId w:val="1"/>
+        </w:numPr>
+        <w:rPr>
+          <w:lang w:val="en-US"/>
+        </w:rPr>
+      </w:pPr>
+      <w:r>
+        <w:rPr>
+          <w:lang w:val="en-US"/>
+        </w:rPr>
+        <w:t>Is the gap between design tools (Power-Designer/</w:t>
+      </w:r>
+      <w:proofErr w:type="spellStart"/>
+      <w:r>
+        <w:rPr>
+          <w:lang w:val="en-US"/>
+        </w:rPr>
+        <w:t>Archimate</w:t>
+      </w:r>
+      <w:proofErr w:type="spellEnd"/>
+      <w:r>
+        <w:rPr>
+          <w:lang w:val="en-US"/>
+        </w:rPr>
+        <w:t xml:space="preserve">) and visualization tools (EAMS) </w:t>
+      </w:r>
+      <w:r>
+        <w:rPr>
+          <w:lang w:val="en-US"/>
+        </w:rPr>
+        <w:t>bridgeable?</w:t>
+      </w:r>
+    </w:p>
+    <w:p>
+      <w:pPr>
+        <w:numPr>
+          <w:ilvl w:val="0"/>
+          <w:numId w:val="1"/>
+        </w:numPr>
+        <w:rPr>
+          <w:lang w:val="en-US"/>
+        </w:rPr>
+      </w:pPr>
+      <w:r>
+        <w:rPr>
+          <w:lang w:val="en-US"/>
+        </w:rPr>
+        <w:t>What can be done to smooth the transition between CASE tools?</w:t>
+      </w:r>
+    </w:p>
+    <w:p>
+      <w:pPr>
+        <w:numPr>
+          <w:ilvl w:val="0"/>
+          <w:numId w:val="1"/>
+        </w:numPr>
+        <w:rPr>
+          <w:lang w:val="en-US"/>
+        </w:rPr>
+      </w:pPr>
+      <w:r>
+        <w:rPr>
+          <w:lang w:val="en-US"/>
+        </w:rPr>
+        <w:t>How can design and visualization data, collected by CASE tools, become directly available to EAMS, without being subjectively interpreted or biased?</w:t>
+      </w:r>
+    </w:p>
+    <w:p>
+      <w:pPr>
+        <w:rPr>
+          <w:lang w:val="en-US"/>
+        </w:rPr>
+      </w:pPr>
+    </w:p>
+    <w:p>
+      <w:pPr>
+        <w:rPr>
+          <w:lang w:val="en-US"/>
+        </w:rPr>
+      </w:pPr>
+      <w:r>
+        <w:rPr>
+          <w:lang w:val="en-US"/>
+        </w:rPr>
+        <w:t xml:space="preserve">Preliminary answers: </w:t>
+      </w:r>
+    </w:p>
+    <w:p>
+      <w:pPr>
+        <w:numPr>
+          <w:ilvl w:val="0"/>
+          <w:numId w:val="2"/>
+        </w:numPr>
+        <w:rPr>
+          <w:lang w:val="en-US"/>
+        </w:rPr>
+      </w:pPr>
+      <w:r>
+        <w:rPr>
+          <w:lang w:val="en-US"/>
+        </w:rPr>
+        <w:t>Yes, it is possible to bridge the gap between CASE tools </w:t>
+      </w:r>
+    </w:p>
+    <w:p>
+      <w:pPr>
+        <w:numPr>
+          <w:ilvl w:val="0"/>
+          <w:numId w:val="2"/>
+        </w:numPr>
+        <w:rPr>
+          <w:lang w:val="en-US"/>
+        </w:rPr>
+      </w:pPr>
+      <w:r>
+        <w:rPr>
+          <w:lang w:val="en-US"/>
+        </w:rPr>
+        <w:t xml:space="preserve">There is no need to develop new </w:t>
+      </w:r>
+      <w:proofErr w:type="gramStart"/>
+      <w:r>
+        <w:rPr>
+          <w:lang w:val="en-US"/>
+        </w:rPr>
+        <w:t>tools,</w:t>
+      </w:r>
+      <w:proofErr w:type="gramEnd"/>
+      <w:r>
+        <w:rPr>
+          <w:lang w:val="en-US"/>
+        </w:rPr>
+        <w:t xml:space="preserve"> it is sufficient to look for solutions to bridge the two tools.</w:t>
+      </w:r>
+    </w:p>
+    <w:p>
+      <w:pPr>
+        <w:numPr>
+          <w:ilvl w:val="0"/>
+          <w:numId w:val="2"/>
+        </w:numPr>
+        <w:rPr>
+          <w:lang w:val="en-US"/>
+        </w:rPr>
+      </w:pPr>
+      <w:proofErr w:type="gramStart"/>
+      <w:r>
+        <w:rPr>
+          <w:lang w:val="en-US"/>
+        </w:rPr>
+        <w:t>design</w:t>
+      </w:r>
+      <w:proofErr w:type="gramEnd"/>
+      <w:r>
+        <w:rPr>
+          <w:lang w:val="en-US"/>
+        </w:rPr>
+        <w:t xml:space="preserve"> data, collected by CASE tools can be directly available to EAMS. This can be achieved if and only if repositories of both </w:t>
+      </w:r>
+      <w:proofErr w:type="gramStart"/>
+      <w:r>
+        <w:rPr>
+          <w:lang w:val="en-US"/>
+        </w:rPr>
+        <w:t>kind</w:t>
+      </w:r>
+      <w:proofErr w:type="gramEnd"/>
+      <w:r>
+        <w:rPr>
+          <w:lang w:val="en-US"/>
+        </w:rPr>
+        <w:t xml:space="preserve"> of tools are shared.</w:t>
+      </w:r>
+    </w:p>
+    <w:p>
+      <w:pPr>
+        <w:rPr>
+          <w:lang w:val="en-US"/>
+        </w:rPr>
+      </w:pPr>
+    </w:p>
+    <w:p>
+      <w:pPr>
+        <w:rPr>
+          <w:lang w:val="en-US"/>
+        </w:rPr>
+      </w:pPr>
+    </w:p>
+    <w:p>
+      <w:pPr>
+        <w:rPr>
+          <w:lang w:val="en-US"/>
+        </w:rPr>
+      </w:pPr>
+    </w:p>
+    <w:p>
+      <w:pPr>
+        <w:rPr>
           <w:lang w:val="en-US"/>
         </w:rPr>
       </w:pPr>
@@ -812,7 +956,7 @@
       <w:lvlText w:val="•"/>
       <w:lvlJc w:val="left"/>
       <w:pPr>
-        <w:ind w:left="720" w:hanging="360"/>
+        <w:ind w:left="940" w:hanging="360"/>
       </w:pPr>
     </w:lvl>
     <w:lvl w:ilvl="1" w:tplc="FFFFFFFF">
@@ -1070,6 +1214,119 @@
       <w:numFmt w:val="decimal"/>
       <w:lvlText w:val=""/>
       <w:lvlJc w:val="left"/>
+    </w:lvl>
+  </w:abstractNum>
+  <w:abstractNum w:abstractNumId="5">
+    <w:nsid w:val="077C5C37"/>
+    <w:multiLevelType w:val="hybridMultilevel"/>
+    <w:tmpl w:val="D6E6CD28"/>
+    <w:lvl w:ilvl="0" w:tplc="04090001">
+      <w:start w:val="1"/>
+      <w:numFmt w:val="bullet"/>
+      <w:lvlText w:val=""/>
+      <w:lvlJc w:val="left"/>
+      <w:pPr>
+        <w:ind w:left="720" w:hanging="360"/>
+      </w:pPr>
+      <w:rPr>
+        <w:rFonts w:ascii="Symbol" w:hAnsi="Symbol" w:hint="default"/>
+      </w:rPr>
+    </w:lvl>
+    <w:lvl w:ilvl="1" w:tplc="04090003" w:tentative="1">
+      <w:start w:val="1"/>
+      <w:numFmt w:val="bullet"/>
+      <w:lvlText w:val="o"/>
+      <w:lvlJc w:val="left"/>
+      <w:pPr>
+        <w:ind w:left="1440" w:hanging="360"/>
+      </w:pPr>
+      <w:rPr>
+        <w:rFonts w:ascii="Courier New" w:hAnsi="Courier New" w:hint="default"/>
+      </w:rPr>
+    </w:lvl>
+    <w:lvl w:ilvl="2" w:tplc="04090005" w:tentative="1">
+      <w:start w:val="1"/>
+      <w:numFmt w:val="bullet"/>
+      <w:lvlText w:val=""/>
+      <w:lvlJc w:val="left"/>
+      <w:pPr>
+        <w:ind w:left="2160" w:hanging="360"/>
+      </w:pPr>
+      <w:rPr>
+        <w:rFonts w:ascii="Wingdings" w:hAnsi="Wingdings" w:hint="default"/>
+      </w:rPr>
+    </w:lvl>
+    <w:lvl w:ilvl="3" w:tplc="04090001" w:tentative="1">
+      <w:start w:val="1"/>
+      <w:numFmt w:val="bullet"/>
+      <w:lvlText w:val=""/>
+      <w:lvlJc w:val="left"/>
+      <w:pPr>
+        <w:ind w:left="2880" w:hanging="360"/>
+      </w:pPr>
+      <w:rPr>
+        <w:rFonts w:ascii="Symbol" w:hAnsi="Symbol" w:hint="default"/>
+      </w:rPr>
+    </w:lvl>
+    <w:lvl w:ilvl="4" w:tplc="04090003" w:tentative="1">
+      <w:start w:val="1"/>
+      <w:numFmt w:val="bullet"/>
+      <w:lvlText w:val="o"/>
+      <w:lvlJc w:val="left"/>
+      <w:pPr>
+        <w:ind w:left="3600" w:hanging="360"/>
+      </w:pPr>
+      <w:rPr>
+        <w:rFonts w:ascii="Courier New" w:hAnsi="Courier New" w:hint="default"/>
+      </w:rPr>
+    </w:lvl>
+    <w:lvl w:ilvl="5" w:tplc="04090005" w:tentative="1">
+      <w:start w:val="1"/>
+      <w:numFmt w:val="bullet"/>
+      <w:lvlText w:val=""/>
+      <w:lvlJc w:val="left"/>
+      <w:pPr>
+        <w:ind w:left="4320" w:hanging="360"/>
+      </w:pPr>
+      <w:rPr>
+        <w:rFonts w:ascii="Wingdings" w:hAnsi="Wingdings" w:hint="default"/>
+      </w:rPr>
+    </w:lvl>
+    <w:lvl w:ilvl="6" w:tplc="04090001" w:tentative="1">
+      <w:start w:val="1"/>
+      <w:numFmt w:val="bullet"/>
+      <w:lvlText w:val=""/>
+      <w:lvlJc w:val="left"/>
+      <w:pPr>
+        <w:ind w:left="5040" w:hanging="360"/>
+      </w:pPr>
+      <w:rPr>
+        <w:rFonts w:ascii="Symbol" w:hAnsi="Symbol" w:hint="default"/>
+      </w:rPr>
+    </w:lvl>
+    <w:lvl w:ilvl="7" w:tplc="04090003" w:tentative="1">
+      <w:start w:val="1"/>
+      <w:numFmt w:val="bullet"/>
+      <w:lvlText w:val="o"/>
+      <w:lvlJc w:val="left"/>
+      <w:pPr>
+        <w:ind w:left="5760" w:hanging="360"/>
+      </w:pPr>
+      <w:rPr>
+        <w:rFonts w:ascii="Courier New" w:hAnsi="Courier New" w:hint="default"/>
+      </w:rPr>
+    </w:lvl>
+    <w:lvl w:ilvl="8" w:tplc="04090005" w:tentative="1">
+      <w:start w:val="1"/>
+      <w:numFmt w:val="bullet"/>
+      <w:lvlText w:val=""/>
+      <w:lvlJc w:val="left"/>
+      <w:pPr>
+        <w:ind w:left="6480" w:hanging="360"/>
+      </w:pPr>
+      <w:rPr>
+        <w:rFonts w:ascii="Wingdings" w:hAnsi="Wingdings" w:hint="default"/>
+      </w:rPr>
     </w:lvl>
   </w:abstractNum>
   <w:num w:numId="1">
@@ -1086,6 +1343,9 @@
   </w:num>
   <w:num w:numId="5">
     <w:abstractNumId w:val="4"/>
+  </w:num>
+  <w:num w:numId="6">
+    <w:abstractNumId w:val="5"/>
   </w:num>
 </w:numbering>
 </file>
@@ -1273,6 +1533,17 @@
     <w:semiHidden/>
     <w:unhideWhenUsed/>
   </w:style>
+  <w:style w:type="paragraph" w:styleId="ListParagraph">
+    <w:name w:val="List Paragraph"/>
+    <w:basedOn w:val="Normal"/>
+    <w:uiPriority w:val="34"/>
+    <w:qFormat/>
+    <w:rsid w:val="00A11F38"/>
+    <w:pPr>
+      <w:ind w:left="720"/>
+      <w:contextualSpacing/>
+    </w:pPr>
+  </w:style>
 </w:styles>
 </file>
 
@@ -1458,6 +1729,17 @@
     <w:uiPriority w:val="99"/>
     <w:semiHidden/>
     <w:unhideWhenUsed/>
+  </w:style>
+  <w:style w:type="paragraph" w:styleId="ListParagraph">
+    <w:name w:val="List Paragraph"/>
+    <w:basedOn w:val="Normal"/>
+    <w:uiPriority w:val="34"/>
+    <w:qFormat/>
+    <w:rsid w:val="00A11F38"/>
+    <w:pPr>
+      <w:ind w:left="720"/>
+      <w:contextualSpacing/>
+    </w:pPr>
   </w:style>
 </w:styles>
 </file>

</xml_diff>